<commit_message>
initial commit with discharge
</commit_message>
<xml_diff>
--- a/Discharge characteristics of Li ion Battery pack.docx
+++ b/Discharge characteristics of Li ion Battery pack.docx
@@ -163,6 +163,8 @@
           <w:lang w:val="en-IN"/>
         </w:rPr>
       </w:pPr>
+      <w:bookmarkStart w:id="0" w:name="_GoBack"/>
+      <w:bookmarkEnd w:id="0"/>
     </w:p>
     <w:p>
       <w:pPr>
@@ -197,9 +199,10 @@
     </w:p>
     <w:tbl>
       <w:tblPr>
+        <w:tblStyle w:val="7"/>
         <w:tblW w:w="6792" w:type="dxa"/>
         <w:tblInd w:w="0" w:type="dxa"/>
-        <w:shd w:val="clear"/>
+        <w:shd w:val="clear" w:color="auto" w:fill="auto"/>
         <w:tblLayout w:type="autofit"/>
         <w:tblCellMar>
           <w:top w:w="0" w:type="dxa"/>
@@ -219,7 +222,7 @@
       </w:tblGrid>
       <w:tr>
         <w:tblPrEx>
-          <w:shd w:val="clear"/>
+          <w:shd w:val="clear" w:color="auto" w:fill="auto"/>
           <w:tblCellMar>
             <w:top w:w="0" w:type="dxa"/>
             <w:left w:w="0" w:type="dxa"/>
@@ -242,7 +245,7 @@
               <w:bottom w:val="nil"/>
               <w:right w:val="nil"/>
             </w:tcBorders>
-            <w:shd w:val="clear"/>
+            <w:shd w:val="clear" w:color="auto" w:fill="auto"/>
             <w:noWrap/>
             <w:tcMar>
               <w:top w:w="12" w:type="dxa"/>
@@ -277,7 +280,6 @@
                 <w:sz w:val="22"/>
                 <w:szCs w:val="22"/>
                 <w:u w:val="none"/>
-                <w:bdr w:val="none" w:color="auto" w:sz="0" w:space="0"/>
                 <w:lang w:val="en-US" w:eastAsia="zh-CN" w:bidi="ar"/>
               </w:rPr>
               <w:t>Battery voltage :15.83 V</w:t>
@@ -287,7 +289,7 @@
       </w:tr>
       <w:tr>
         <w:tblPrEx>
-          <w:shd w:val="clear"/>
+          <w:shd w:val="clear" w:color="auto" w:fill="auto"/>
           <w:tblCellMar>
             <w:top w:w="0" w:type="dxa"/>
             <w:left w:w="0" w:type="dxa"/>
@@ -310,7 +312,7 @@
               <w:bottom w:val="nil"/>
               <w:right w:val="nil"/>
             </w:tcBorders>
-            <w:shd w:val="clear"/>
+            <w:shd w:val="clear" w:color="auto" w:fill="auto"/>
             <w:noWrap/>
             <w:tcMar>
               <w:top w:w="12" w:type="dxa"/>
@@ -345,7 +347,6 @@
                 <w:sz w:val="22"/>
                 <w:szCs w:val="22"/>
                 <w:u w:val="none"/>
-                <w:bdr w:val="none" w:color="auto" w:sz="0" w:space="0"/>
                 <w:lang w:val="en-US" w:eastAsia="zh-CN" w:bidi="ar"/>
               </w:rPr>
               <w:t>Sensitivity considered: 73.2mv/A</w:t>
@@ -355,7 +356,6 @@
       </w:tr>
       <w:tr>
         <w:tblPrEx>
-          <w:shd w:val="clear"/>
           <w:tblCellMar>
             <w:top w:w="0" w:type="dxa"/>
             <w:left w:w="0" w:type="dxa"/>
@@ -375,7 +375,7 @@
               <w:bottom w:val="single" w:color="000000" w:sz="4" w:space="0"/>
               <w:right w:val="single" w:color="000000" w:sz="4" w:space="0"/>
             </w:tcBorders>
-            <w:shd w:val="clear"/>
+            <w:shd w:val="clear" w:color="auto" w:fill="auto"/>
             <w:noWrap/>
             <w:tcMar>
               <w:top w:w="12" w:type="dxa"/>
@@ -410,7 +410,6 @@
                 <w:sz w:val="22"/>
                 <w:szCs w:val="22"/>
                 <w:u w:val="none"/>
-                <w:bdr w:val="none" w:color="auto" w:sz="0" w:space="0"/>
                 <w:lang w:val="en-US" w:eastAsia="zh-CN" w:bidi="ar"/>
               </w:rPr>
               <w:t>S  no</w:t>
@@ -426,7 +425,7 @@
               <w:bottom w:val="single" w:color="000000" w:sz="4" w:space="0"/>
               <w:right w:val="nil"/>
             </w:tcBorders>
-            <w:shd w:val="clear"/>
+            <w:shd w:val="clear" w:color="auto" w:fill="auto"/>
             <w:tcMar>
               <w:top w:w="12" w:type="dxa"/>
               <w:left w:w="12" w:type="dxa"/>
@@ -460,7 +459,6 @@
                 <w:sz w:val="22"/>
                 <w:szCs w:val="22"/>
                 <w:u w:val="none"/>
-                <w:bdr w:val="none" w:color="auto" w:sz="0" w:space="0"/>
                 <w:lang w:val="en-US" w:eastAsia="zh-CN" w:bidi="ar"/>
               </w:rPr>
               <w:t>Voltage Measured (V)</w:t>
@@ -477,7 +475,7 @@
               <w:bottom w:val="single" w:color="000000" w:sz="4" w:space="0"/>
               <w:right w:val="nil"/>
             </w:tcBorders>
-            <w:shd w:val="clear"/>
+            <w:shd w:val="clear" w:color="auto" w:fill="auto"/>
             <w:tcMar>
               <w:top w:w="12" w:type="dxa"/>
               <w:left w:w="12" w:type="dxa"/>
@@ -511,7 +509,6 @@
                 <w:sz w:val="22"/>
                 <w:szCs w:val="22"/>
                 <w:u w:val="none"/>
-                <w:bdr w:val="none" w:color="auto" w:sz="0" w:space="0"/>
                 <w:lang w:val="en-US" w:eastAsia="zh-CN" w:bidi="ar"/>
               </w:rPr>
               <w:t>Multimeter reading (A)</w:t>
@@ -527,7 +524,7 @@
               <w:bottom w:val="single" w:color="000000" w:sz="4" w:space="0"/>
               <w:right w:val="nil"/>
             </w:tcBorders>
-            <w:shd w:val="clear"/>
+            <w:shd w:val="clear" w:color="auto" w:fill="auto"/>
             <w:tcMar>
               <w:top w:w="12" w:type="dxa"/>
               <w:left w:w="12" w:type="dxa"/>
@@ -561,7 +558,6 @@
                 <w:sz w:val="22"/>
                 <w:szCs w:val="22"/>
                 <w:u w:val="none"/>
-                <w:bdr w:val="none" w:color="auto" w:sz="0" w:space="0"/>
                 <w:lang w:val="en-US" w:eastAsia="zh-CN" w:bidi="ar"/>
               </w:rPr>
               <w:t>Measured Value(A)</w:t>
@@ -577,7 +573,7 @@
               <w:bottom w:val="single" w:color="000000" w:sz="4" w:space="0"/>
               <w:right w:val="nil"/>
             </w:tcBorders>
-            <w:shd w:val="clear"/>
+            <w:shd w:val="clear" w:color="auto" w:fill="auto"/>
             <w:tcMar>
               <w:top w:w="12" w:type="dxa"/>
               <w:left w:w="12" w:type="dxa"/>
@@ -611,7 +607,6 @@
                 <w:sz w:val="22"/>
                 <w:szCs w:val="22"/>
                 <w:u w:val="none"/>
-                <w:bdr w:val="none" w:color="auto" w:sz="0" w:space="0"/>
                 <w:lang w:val="en-US" w:eastAsia="zh-CN" w:bidi="ar"/>
               </w:rPr>
               <w:t>Error</w:t>
@@ -627,7 +622,7 @@
               <w:bottom w:val="single" w:color="000000" w:sz="4" w:space="0"/>
               <w:right w:val="single" w:color="000000" w:sz="4" w:space="0"/>
             </w:tcBorders>
-            <w:shd w:val="clear"/>
+            <w:shd w:val="clear" w:color="auto" w:fill="auto"/>
             <w:noWrap/>
             <w:tcMar>
               <w:top w:w="12" w:type="dxa"/>
@@ -662,7 +657,6 @@
                 <w:sz w:val="22"/>
                 <w:szCs w:val="22"/>
                 <w:u w:val="none"/>
-                <w:bdr w:val="none" w:color="auto" w:sz="0" w:space="0"/>
                 <w:lang w:val="en-US" w:eastAsia="zh-CN" w:bidi="ar"/>
               </w:rPr>
               <w:t>Error %</w:t>
@@ -672,7 +666,7 @@
       </w:tr>
       <w:tr>
         <w:tblPrEx>
-          <w:shd w:val="clear"/>
+          <w:shd w:val="clear" w:color="auto" w:fill="auto"/>
           <w:tblCellMar>
             <w:top w:w="0" w:type="dxa"/>
             <w:left w:w="0" w:type="dxa"/>
@@ -692,7 +686,7 @@
               <w:bottom w:val="single" w:color="000000" w:sz="4" w:space="0"/>
               <w:right w:val="single" w:color="000000" w:sz="4" w:space="0"/>
             </w:tcBorders>
-            <w:shd w:val="clear"/>
+            <w:shd w:val="clear" w:color="auto" w:fill="auto"/>
             <w:noWrap/>
             <w:tcMar>
               <w:top w:w="12" w:type="dxa"/>
@@ -723,7 +717,7 @@
               <w:bottom w:val="single" w:color="000000" w:sz="4" w:space="0"/>
               <w:right w:val="single" w:color="000000" w:sz="4" w:space="0"/>
             </w:tcBorders>
-            <w:shd w:val="clear"/>
+            <w:shd w:val="clear" w:color="auto" w:fill="auto"/>
             <w:noWrap/>
             <w:tcMar>
               <w:top w:w="12" w:type="dxa"/>
@@ -755,7 +749,7 @@
               <w:bottom w:val="single" w:color="000000" w:sz="4" w:space="0"/>
               <w:right w:val="single" w:color="000000" w:sz="4" w:space="0"/>
             </w:tcBorders>
-            <w:shd w:val="clear"/>
+            <w:shd w:val="clear" w:color="auto" w:fill="auto"/>
             <w:noWrap/>
             <w:tcMar>
               <w:top w:w="12" w:type="dxa"/>
@@ -786,7 +780,7 @@
               <w:bottom w:val="single" w:color="000000" w:sz="4" w:space="0"/>
               <w:right w:val="single" w:color="000000" w:sz="4" w:space="0"/>
             </w:tcBorders>
-            <w:shd w:val="clear"/>
+            <w:shd w:val="clear" w:color="auto" w:fill="auto"/>
             <w:noWrap/>
             <w:tcMar>
               <w:top w:w="12" w:type="dxa"/>
@@ -817,7 +811,7 @@
               <w:bottom w:val="single" w:color="000000" w:sz="4" w:space="0"/>
               <w:right w:val="single" w:color="000000" w:sz="4" w:space="0"/>
             </w:tcBorders>
-            <w:shd w:val="clear"/>
+            <w:shd w:val="clear" w:color="auto" w:fill="auto"/>
             <w:noWrap/>
             <w:tcMar>
               <w:top w:w="12" w:type="dxa"/>
@@ -848,7 +842,7 @@
               <w:bottom w:val="single" w:color="000000" w:sz="4" w:space="0"/>
               <w:right w:val="single" w:color="000000" w:sz="4" w:space="0"/>
             </w:tcBorders>
-            <w:shd w:val="clear"/>
+            <w:shd w:val="clear" w:color="auto" w:fill="auto"/>
             <w:noWrap/>
             <w:tcMar>
               <w:top w:w="12" w:type="dxa"/>
@@ -873,7 +867,7 @@
       </w:tr>
       <w:tr>
         <w:tblPrEx>
-          <w:shd w:val="clear"/>
+          <w:shd w:val="clear" w:color="auto" w:fill="auto"/>
           <w:tblCellMar>
             <w:top w:w="0" w:type="dxa"/>
             <w:left w:w="0" w:type="dxa"/>
@@ -893,7 +887,7 @@
               <w:bottom w:val="single" w:color="000000" w:sz="4" w:space="0"/>
               <w:right w:val="single" w:color="000000" w:sz="4" w:space="0"/>
             </w:tcBorders>
-            <w:shd w:val="clear"/>
+            <w:shd w:val="clear" w:color="auto" w:fill="auto"/>
             <w:noWrap/>
             <w:tcMar>
               <w:top w:w="12" w:type="dxa"/>
@@ -928,7 +922,6 @@
                 <w:sz w:val="22"/>
                 <w:szCs w:val="22"/>
                 <w:u w:val="none"/>
-                <w:bdr w:val="none" w:color="auto" w:sz="0" w:space="0"/>
                 <w:lang w:val="en-US" w:eastAsia="zh-CN" w:bidi="ar"/>
               </w:rPr>
               <w:t>1</w:t>
@@ -944,7 +937,7 @@
               <w:bottom w:val="single" w:color="000000" w:sz="4" w:space="0"/>
               <w:right w:val="single" w:color="000000" w:sz="4" w:space="0"/>
             </w:tcBorders>
-            <w:shd w:val="clear"/>
+            <w:shd w:val="clear" w:color="auto" w:fill="auto"/>
             <w:noWrap/>
             <w:tcMar>
               <w:top w:w="12" w:type="dxa"/>
@@ -979,7 +972,6 @@
                 <w:sz w:val="22"/>
                 <w:szCs w:val="22"/>
                 <w:u w:val="none"/>
-                <w:bdr w:val="none" w:color="auto" w:sz="0" w:space="0"/>
                 <w:lang w:val="en-US" w:eastAsia="zh-CN" w:bidi="ar"/>
               </w:rPr>
               <w:t>15.73</w:t>
@@ -996,7 +988,7 @@
               <w:bottom w:val="single" w:color="000000" w:sz="4" w:space="0"/>
               <w:right w:val="single" w:color="000000" w:sz="4" w:space="0"/>
             </w:tcBorders>
-            <w:shd w:val="clear"/>
+            <w:shd w:val="clear" w:color="auto" w:fill="auto"/>
             <w:noWrap/>
             <w:tcMar>
               <w:top w:w="12" w:type="dxa"/>
@@ -1031,7 +1023,6 @@
                 <w:sz w:val="22"/>
                 <w:szCs w:val="22"/>
                 <w:u w:val="none"/>
-                <w:bdr w:val="none" w:color="auto" w:sz="0" w:space="0"/>
                 <w:lang w:val="en-US" w:eastAsia="zh-CN" w:bidi="ar"/>
               </w:rPr>
               <w:t xml:space="preserve">0.05 </w:t>
@@ -1047,7 +1038,7 @@
               <w:bottom w:val="single" w:color="000000" w:sz="4" w:space="0"/>
               <w:right w:val="single" w:color="000000" w:sz="4" w:space="0"/>
             </w:tcBorders>
-            <w:shd w:val="clear"/>
+            <w:shd w:val="clear" w:color="auto" w:fill="auto"/>
             <w:noWrap/>
             <w:tcMar>
               <w:top w:w="12" w:type="dxa"/>
@@ -1082,7 +1073,6 @@
                 <w:sz w:val="22"/>
                 <w:szCs w:val="22"/>
                 <w:u w:val="none"/>
-                <w:bdr w:val="none" w:color="auto" w:sz="0" w:space="0"/>
                 <w:lang w:val="en-US" w:eastAsia="zh-CN" w:bidi="ar"/>
               </w:rPr>
               <w:t xml:space="preserve">0.00 </w:t>
@@ -1098,7 +1088,7 @@
               <w:bottom w:val="single" w:color="000000" w:sz="4" w:space="0"/>
               <w:right w:val="single" w:color="000000" w:sz="4" w:space="0"/>
             </w:tcBorders>
-            <w:shd w:val="clear"/>
+            <w:shd w:val="clear" w:color="auto" w:fill="auto"/>
             <w:noWrap/>
             <w:tcMar>
               <w:top w:w="12" w:type="dxa"/>
@@ -1133,7 +1123,6 @@
                 <w:sz w:val="22"/>
                 <w:szCs w:val="22"/>
                 <w:u w:val="none"/>
-                <w:bdr w:val="none" w:color="auto" w:sz="0" w:space="0"/>
                 <w:lang w:val="en-US" w:eastAsia="zh-CN" w:bidi="ar"/>
               </w:rPr>
               <w:t>-0.05</w:t>
@@ -1149,7 +1138,7 @@
               <w:bottom w:val="single" w:color="000000" w:sz="4" w:space="0"/>
               <w:right w:val="single" w:color="000000" w:sz="4" w:space="0"/>
             </w:tcBorders>
-            <w:shd w:val="clear"/>
+            <w:shd w:val="clear" w:color="auto" w:fill="auto"/>
             <w:noWrap/>
             <w:tcMar>
               <w:top w:w="12" w:type="dxa"/>
@@ -1184,7 +1173,6 @@
                 <w:sz w:val="22"/>
                 <w:szCs w:val="22"/>
                 <w:u w:val="none"/>
-                <w:bdr w:val="none" w:color="auto" w:sz="0" w:space="0"/>
                 <w:lang w:val="en-US" w:eastAsia="zh-CN" w:bidi="ar"/>
               </w:rPr>
               <w:t>100%</w:t>
@@ -1194,7 +1182,7 @@
       </w:tr>
       <w:tr>
         <w:tblPrEx>
-          <w:shd w:val="clear"/>
+          <w:shd w:val="clear" w:color="auto" w:fill="auto"/>
           <w:tblCellMar>
             <w:top w:w="0" w:type="dxa"/>
             <w:left w:w="0" w:type="dxa"/>
@@ -1214,7 +1202,7 @@
               <w:bottom w:val="single" w:color="000000" w:sz="4" w:space="0"/>
               <w:right w:val="single" w:color="000000" w:sz="4" w:space="0"/>
             </w:tcBorders>
-            <w:shd w:val="clear"/>
+            <w:shd w:val="clear" w:color="auto" w:fill="auto"/>
             <w:noWrap/>
             <w:tcMar>
               <w:top w:w="12" w:type="dxa"/>
@@ -1249,7 +1237,6 @@
                 <w:sz w:val="22"/>
                 <w:szCs w:val="22"/>
                 <w:u w:val="none"/>
-                <w:bdr w:val="none" w:color="auto" w:sz="0" w:space="0"/>
                 <w:lang w:val="en-US" w:eastAsia="zh-CN" w:bidi="ar"/>
               </w:rPr>
               <w:t>2</w:t>
@@ -1265,7 +1252,7 @@
               <w:bottom w:val="single" w:color="000000" w:sz="4" w:space="0"/>
               <w:right w:val="single" w:color="000000" w:sz="4" w:space="0"/>
             </w:tcBorders>
-            <w:shd w:val="clear"/>
+            <w:shd w:val="clear" w:color="auto" w:fill="auto"/>
             <w:noWrap/>
             <w:tcMar>
               <w:top w:w="12" w:type="dxa"/>
@@ -1300,7 +1287,6 @@
                 <w:sz w:val="22"/>
                 <w:szCs w:val="22"/>
                 <w:u w:val="none"/>
-                <w:bdr w:val="none" w:color="auto" w:sz="0" w:space="0"/>
                 <w:lang w:val="en-US" w:eastAsia="zh-CN" w:bidi="ar"/>
               </w:rPr>
               <w:t>15.12</w:t>
@@ -1317,7 +1303,7 @@
               <w:bottom w:val="single" w:color="000000" w:sz="4" w:space="0"/>
               <w:right w:val="single" w:color="000000" w:sz="4" w:space="0"/>
             </w:tcBorders>
-            <w:shd w:val="clear"/>
+            <w:shd w:val="clear" w:color="auto" w:fill="auto"/>
             <w:noWrap/>
             <w:tcMar>
               <w:top w:w="12" w:type="dxa"/>
@@ -1352,7 +1338,6 @@
                 <w:sz w:val="22"/>
                 <w:szCs w:val="22"/>
                 <w:u w:val="none"/>
-                <w:bdr w:val="none" w:color="auto" w:sz="0" w:space="0"/>
                 <w:lang w:val="en-US" w:eastAsia="zh-CN" w:bidi="ar"/>
               </w:rPr>
               <w:t xml:space="preserve">0.60 </w:t>
@@ -1368,7 +1353,7 @@
               <w:bottom w:val="single" w:color="000000" w:sz="4" w:space="0"/>
               <w:right w:val="single" w:color="000000" w:sz="4" w:space="0"/>
             </w:tcBorders>
-            <w:shd w:val="clear"/>
+            <w:shd w:val="clear" w:color="auto" w:fill="auto"/>
             <w:noWrap/>
             <w:tcMar>
               <w:top w:w="12" w:type="dxa"/>
@@ -1403,7 +1388,6 @@
                 <w:sz w:val="22"/>
                 <w:szCs w:val="22"/>
                 <w:u w:val="none"/>
-                <w:bdr w:val="none" w:color="auto" w:sz="0" w:space="0"/>
                 <w:lang w:val="en-US" w:eastAsia="zh-CN" w:bidi="ar"/>
               </w:rPr>
               <w:t xml:space="preserve">0.47 </w:t>
@@ -1419,7 +1403,7 @@
               <w:bottom w:val="single" w:color="000000" w:sz="4" w:space="0"/>
               <w:right w:val="single" w:color="000000" w:sz="4" w:space="0"/>
             </w:tcBorders>
-            <w:shd w:val="clear"/>
+            <w:shd w:val="clear" w:color="auto" w:fill="auto"/>
             <w:noWrap/>
             <w:tcMar>
               <w:top w:w="12" w:type="dxa"/>
@@ -1454,7 +1438,6 @@
                 <w:sz w:val="22"/>
                 <w:szCs w:val="22"/>
                 <w:u w:val="none"/>
-                <w:bdr w:val="none" w:color="auto" w:sz="0" w:space="0"/>
                 <w:lang w:val="en-US" w:eastAsia="zh-CN" w:bidi="ar"/>
               </w:rPr>
               <w:t>-0.13</w:t>
@@ -1470,7 +1453,7 @@
               <w:bottom w:val="single" w:color="000000" w:sz="4" w:space="0"/>
               <w:right w:val="single" w:color="000000" w:sz="4" w:space="0"/>
             </w:tcBorders>
-            <w:shd w:val="clear"/>
+            <w:shd w:val="clear" w:color="auto" w:fill="auto"/>
             <w:noWrap/>
             <w:tcMar>
               <w:top w:w="12" w:type="dxa"/>
@@ -1505,7 +1488,6 @@
                 <w:sz w:val="22"/>
                 <w:szCs w:val="22"/>
                 <w:u w:val="none"/>
-                <w:bdr w:val="none" w:color="auto" w:sz="0" w:space="0"/>
                 <w:lang w:val="en-US" w:eastAsia="zh-CN" w:bidi="ar"/>
               </w:rPr>
               <w:t>22%</w:t>
@@ -1515,7 +1497,7 @@
       </w:tr>
       <w:tr>
         <w:tblPrEx>
-          <w:shd w:val="clear"/>
+          <w:shd w:val="clear" w:color="auto" w:fill="auto"/>
           <w:tblCellMar>
             <w:top w:w="0" w:type="dxa"/>
             <w:left w:w="0" w:type="dxa"/>
@@ -1535,7 +1517,7 @@
               <w:bottom w:val="single" w:color="000000" w:sz="4" w:space="0"/>
               <w:right w:val="single" w:color="000000" w:sz="4" w:space="0"/>
             </w:tcBorders>
-            <w:shd w:val="clear"/>
+            <w:shd w:val="clear" w:color="auto" w:fill="auto"/>
             <w:noWrap/>
             <w:tcMar>
               <w:top w:w="12" w:type="dxa"/>
@@ -1570,7 +1552,6 @@
                 <w:sz w:val="22"/>
                 <w:szCs w:val="22"/>
                 <w:u w:val="none"/>
-                <w:bdr w:val="none" w:color="auto" w:sz="0" w:space="0"/>
                 <w:lang w:val="en-US" w:eastAsia="zh-CN" w:bidi="ar"/>
               </w:rPr>
               <w:t>3</w:t>
@@ -1586,7 +1567,7 @@
               <w:bottom w:val="single" w:color="000000" w:sz="4" w:space="0"/>
               <w:right w:val="single" w:color="000000" w:sz="4" w:space="0"/>
             </w:tcBorders>
-            <w:shd w:val="clear"/>
+            <w:shd w:val="clear" w:color="auto" w:fill="auto"/>
             <w:noWrap/>
             <w:tcMar>
               <w:top w:w="12" w:type="dxa"/>
@@ -1621,7 +1602,6 @@
                 <w:sz w:val="22"/>
                 <w:szCs w:val="22"/>
                 <w:u w:val="none"/>
-                <w:bdr w:val="none" w:color="auto" w:sz="0" w:space="0"/>
                 <w:lang w:val="en-US" w:eastAsia="zh-CN" w:bidi="ar"/>
               </w:rPr>
               <w:t>14.58</w:t>
@@ -1638,7 +1618,7 @@
               <w:bottom w:val="single" w:color="000000" w:sz="4" w:space="0"/>
               <w:right w:val="single" w:color="000000" w:sz="4" w:space="0"/>
             </w:tcBorders>
-            <w:shd w:val="clear"/>
+            <w:shd w:val="clear" w:color="auto" w:fill="auto"/>
             <w:noWrap/>
             <w:tcMar>
               <w:top w:w="12" w:type="dxa"/>
@@ -1673,7 +1653,6 @@
                 <w:sz w:val="22"/>
                 <w:szCs w:val="22"/>
                 <w:u w:val="none"/>
-                <w:bdr w:val="none" w:color="auto" w:sz="0" w:space="0"/>
                 <w:lang w:val="en-US" w:eastAsia="zh-CN" w:bidi="ar"/>
               </w:rPr>
               <w:t xml:space="preserve">1.02 </w:t>
@@ -1689,7 +1668,7 @@
               <w:bottom w:val="single" w:color="000000" w:sz="4" w:space="0"/>
               <w:right w:val="single" w:color="000000" w:sz="4" w:space="0"/>
             </w:tcBorders>
-            <w:shd w:val="clear"/>
+            <w:shd w:val="clear" w:color="auto" w:fill="auto"/>
             <w:noWrap/>
             <w:tcMar>
               <w:top w:w="12" w:type="dxa"/>
@@ -1724,7 +1703,6 @@
                 <w:sz w:val="22"/>
                 <w:szCs w:val="22"/>
                 <w:u w:val="none"/>
-                <w:bdr w:val="none" w:color="auto" w:sz="0" w:space="0"/>
                 <w:lang w:val="en-US" w:eastAsia="zh-CN" w:bidi="ar"/>
               </w:rPr>
               <w:t xml:space="preserve">1.00 </w:t>
@@ -1740,7 +1718,7 @@
               <w:bottom w:val="single" w:color="000000" w:sz="4" w:space="0"/>
               <w:right w:val="single" w:color="000000" w:sz="4" w:space="0"/>
             </w:tcBorders>
-            <w:shd w:val="clear"/>
+            <w:shd w:val="clear" w:color="auto" w:fill="auto"/>
             <w:noWrap/>
             <w:tcMar>
               <w:top w:w="12" w:type="dxa"/>
@@ -1775,7 +1753,6 @@
                 <w:sz w:val="22"/>
                 <w:szCs w:val="22"/>
                 <w:u w:val="none"/>
-                <w:bdr w:val="none" w:color="auto" w:sz="0" w:space="0"/>
                 <w:lang w:val="en-US" w:eastAsia="zh-CN" w:bidi="ar"/>
               </w:rPr>
               <w:t>-0.02</w:t>
@@ -1791,7 +1768,7 @@
               <w:bottom w:val="single" w:color="000000" w:sz="4" w:space="0"/>
               <w:right w:val="single" w:color="000000" w:sz="4" w:space="0"/>
             </w:tcBorders>
-            <w:shd w:val="clear"/>
+            <w:shd w:val="clear" w:color="auto" w:fill="auto"/>
             <w:noWrap/>
             <w:tcMar>
               <w:top w:w="12" w:type="dxa"/>
@@ -1826,7 +1803,6 @@
                 <w:sz w:val="22"/>
                 <w:szCs w:val="22"/>
                 <w:u w:val="none"/>
-                <w:bdr w:val="none" w:color="auto" w:sz="0" w:space="0"/>
                 <w:lang w:val="en-US" w:eastAsia="zh-CN" w:bidi="ar"/>
               </w:rPr>
               <w:t>2%</w:t>
@@ -1836,7 +1812,7 @@
       </w:tr>
       <w:tr>
         <w:tblPrEx>
-          <w:shd w:val="clear"/>
+          <w:shd w:val="clear" w:color="auto" w:fill="auto"/>
           <w:tblCellMar>
             <w:top w:w="0" w:type="dxa"/>
             <w:left w:w="0" w:type="dxa"/>
@@ -1856,7 +1832,7 @@
               <w:bottom w:val="single" w:color="000000" w:sz="4" w:space="0"/>
               <w:right w:val="single" w:color="000000" w:sz="4" w:space="0"/>
             </w:tcBorders>
-            <w:shd w:val="clear"/>
+            <w:shd w:val="clear" w:color="auto" w:fill="auto"/>
             <w:noWrap/>
             <w:tcMar>
               <w:top w:w="12" w:type="dxa"/>
@@ -1891,7 +1867,6 @@
                 <w:sz w:val="22"/>
                 <w:szCs w:val="22"/>
                 <w:u w:val="none"/>
-                <w:bdr w:val="none" w:color="auto" w:sz="0" w:space="0"/>
                 <w:lang w:val="en-US" w:eastAsia="zh-CN" w:bidi="ar"/>
               </w:rPr>
               <w:t>4</w:t>
@@ -1907,7 +1882,7 @@
               <w:bottom w:val="single" w:color="000000" w:sz="4" w:space="0"/>
               <w:right w:val="single" w:color="000000" w:sz="4" w:space="0"/>
             </w:tcBorders>
-            <w:shd w:val="clear"/>
+            <w:shd w:val="clear" w:color="auto" w:fill="auto"/>
             <w:noWrap/>
             <w:tcMar>
               <w:top w:w="12" w:type="dxa"/>
@@ -1942,7 +1917,6 @@
                 <w:sz w:val="22"/>
                 <w:szCs w:val="22"/>
                 <w:u w:val="none"/>
-                <w:bdr w:val="none" w:color="auto" w:sz="0" w:space="0"/>
                 <w:lang w:val="en-US" w:eastAsia="zh-CN" w:bidi="ar"/>
               </w:rPr>
               <w:t>14.04</w:t>
@@ -1959,7 +1933,7 @@
               <w:bottom w:val="single" w:color="000000" w:sz="4" w:space="0"/>
               <w:right w:val="single" w:color="000000" w:sz="4" w:space="0"/>
             </w:tcBorders>
-            <w:shd w:val="clear"/>
+            <w:shd w:val="clear" w:color="auto" w:fill="auto"/>
             <w:noWrap/>
             <w:tcMar>
               <w:top w:w="12" w:type="dxa"/>
@@ -1994,7 +1968,6 @@
                 <w:sz w:val="22"/>
                 <w:szCs w:val="22"/>
                 <w:u w:val="none"/>
-                <w:bdr w:val="none" w:color="auto" w:sz="0" w:space="0"/>
                 <w:lang w:val="en-US" w:eastAsia="zh-CN" w:bidi="ar"/>
               </w:rPr>
               <w:t xml:space="preserve">1.52 </w:t>
@@ -2010,7 +1983,7 @@
               <w:bottom w:val="single" w:color="000000" w:sz="4" w:space="0"/>
               <w:right w:val="single" w:color="000000" w:sz="4" w:space="0"/>
             </w:tcBorders>
-            <w:shd w:val="clear"/>
+            <w:shd w:val="clear" w:color="auto" w:fill="auto"/>
             <w:noWrap/>
             <w:tcMar>
               <w:top w:w="12" w:type="dxa"/>
@@ -2045,7 +2018,6 @@
                 <w:sz w:val="22"/>
                 <w:szCs w:val="22"/>
                 <w:u w:val="none"/>
-                <w:bdr w:val="none" w:color="auto" w:sz="0" w:space="0"/>
                 <w:lang w:val="en-US" w:eastAsia="zh-CN" w:bidi="ar"/>
               </w:rPr>
               <w:t xml:space="preserve">1.60 </w:t>
@@ -2061,7 +2033,7 @@
               <w:bottom w:val="single" w:color="000000" w:sz="4" w:space="0"/>
               <w:right w:val="single" w:color="000000" w:sz="4" w:space="0"/>
             </w:tcBorders>
-            <w:shd w:val="clear"/>
+            <w:shd w:val="clear" w:color="auto" w:fill="auto"/>
             <w:noWrap/>
             <w:tcMar>
               <w:top w:w="12" w:type="dxa"/>
@@ -2096,7 +2068,6 @@
                 <w:sz w:val="22"/>
                 <w:szCs w:val="22"/>
                 <w:u w:val="none"/>
-                <w:bdr w:val="none" w:color="auto" w:sz="0" w:space="0"/>
                 <w:lang w:val="en-US" w:eastAsia="zh-CN" w:bidi="ar"/>
               </w:rPr>
               <w:t>0.08</w:t>
@@ -2112,7 +2083,7 @@
               <w:bottom w:val="single" w:color="000000" w:sz="4" w:space="0"/>
               <w:right w:val="single" w:color="000000" w:sz="4" w:space="0"/>
             </w:tcBorders>
-            <w:shd w:val="clear"/>
+            <w:shd w:val="clear" w:color="auto" w:fill="auto"/>
             <w:noWrap/>
             <w:tcMar>
               <w:top w:w="12" w:type="dxa"/>
@@ -2147,7 +2118,6 @@
                 <w:sz w:val="22"/>
                 <w:szCs w:val="22"/>
                 <w:u w:val="none"/>
-                <w:bdr w:val="none" w:color="auto" w:sz="0" w:space="0"/>
                 <w:lang w:val="en-US" w:eastAsia="zh-CN" w:bidi="ar"/>
               </w:rPr>
               <w:t>5%</w:t>
@@ -2157,7 +2127,7 @@
       </w:tr>
       <w:tr>
         <w:tblPrEx>
-          <w:shd w:val="clear"/>
+          <w:shd w:val="clear" w:color="auto" w:fill="auto"/>
           <w:tblCellMar>
             <w:top w:w="0" w:type="dxa"/>
             <w:left w:w="0" w:type="dxa"/>
@@ -2177,7 +2147,7 @@
               <w:bottom w:val="single" w:color="000000" w:sz="4" w:space="0"/>
               <w:right w:val="single" w:color="000000" w:sz="4" w:space="0"/>
             </w:tcBorders>
-            <w:shd w:val="clear"/>
+            <w:shd w:val="clear" w:color="auto" w:fill="auto"/>
             <w:noWrap/>
             <w:tcMar>
               <w:top w:w="12" w:type="dxa"/>
@@ -2212,7 +2182,6 @@
                 <w:sz w:val="22"/>
                 <w:szCs w:val="22"/>
                 <w:u w:val="none"/>
-                <w:bdr w:val="none" w:color="auto" w:sz="0" w:space="0"/>
                 <w:lang w:val="en-US" w:eastAsia="zh-CN" w:bidi="ar"/>
               </w:rPr>
               <w:t>5</w:t>
@@ -2228,7 +2197,7 @@
               <w:bottom w:val="single" w:color="000000" w:sz="4" w:space="0"/>
               <w:right w:val="single" w:color="000000" w:sz="4" w:space="0"/>
             </w:tcBorders>
-            <w:shd w:val="clear"/>
+            <w:shd w:val="clear" w:color="auto" w:fill="auto"/>
             <w:noWrap/>
             <w:tcMar>
               <w:top w:w="12" w:type="dxa"/>
@@ -2263,7 +2232,6 @@
                 <w:sz w:val="22"/>
                 <w:szCs w:val="22"/>
                 <w:u w:val="none"/>
-                <w:bdr w:val="none" w:color="auto" w:sz="0" w:space="0"/>
                 <w:lang w:val="en-US" w:eastAsia="zh-CN" w:bidi="ar"/>
               </w:rPr>
               <w:t>13.58</w:t>
@@ -2280,7 +2248,7 @@
               <w:bottom w:val="single" w:color="000000" w:sz="4" w:space="0"/>
               <w:right w:val="single" w:color="000000" w:sz="4" w:space="0"/>
             </w:tcBorders>
-            <w:shd w:val="clear"/>
+            <w:shd w:val="clear" w:color="auto" w:fill="auto"/>
             <w:noWrap/>
             <w:tcMar>
               <w:top w:w="12" w:type="dxa"/>
@@ -2315,7 +2283,6 @@
                 <w:sz w:val="22"/>
                 <w:szCs w:val="22"/>
                 <w:u w:val="none"/>
-                <w:bdr w:val="none" w:color="auto" w:sz="0" w:space="0"/>
                 <w:lang w:val="en-US" w:eastAsia="zh-CN" w:bidi="ar"/>
               </w:rPr>
               <w:t xml:space="preserve">1.99 </w:t>
@@ -2331,7 +2298,7 @@
               <w:bottom w:val="single" w:color="000000" w:sz="4" w:space="0"/>
               <w:right w:val="single" w:color="000000" w:sz="4" w:space="0"/>
             </w:tcBorders>
-            <w:shd w:val="clear"/>
+            <w:shd w:val="clear" w:color="auto" w:fill="auto"/>
             <w:noWrap/>
             <w:tcMar>
               <w:top w:w="12" w:type="dxa"/>
@@ -2366,7 +2333,6 @@
                 <w:sz w:val="22"/>
                 <w:szCs w:val="22"/>
                 <w:u w:val="none"/>
-                <w:bdr w:val="none" w:color="auto" w:sz="0" w:space="0"/>
                 <w:lang w:val="en-US" w:eastAsia="zh-CN" w:bidi="ar"/>
               </w:rPr>
               <w:t xml:space="preserve">2.20 </w:t>
@@ -2382,7 +2348,7 @@
               <w:bottom w:val="single" w:color="000000" w:sz="4" w:space="0"/>
               <w:right w:val="single" w:color="000000" w:sz="4" w:space="0"/>
             </w:tcBorders>
-            <w:shd w:val="clear"/>
+            <w:shd w:val="clear" w:color="auto" w:fill="auto"/>
             <w:noWrap/>
             <w:tcMar>
               <w:top w:w="12" w:type="dxa"/>
@@ -2417,7 +2383,6 @@
                 <w:sz w:val="22"/>
                 <w:szCs w:val="22"/>
                 <w:u w:val="none"/>
-                <w:bdr w:val="none" w:color="auto" w:sz="0" w:space="0"/>
                 <w:lang w:val="en-US" w:eastAsia="zh-CN" w:bidi="ar"/>
               </w:rPr>
               <w:t>0.21</w:t>
@@ -2433,7 +2398,7 @@
               <w:bottom w:val="single" w:color="000000" w:sz="4" w:space="0"/>
               <w:right w:val="single" w:color="000000" w:sz="4" w:space="0"/>
             </w:tcBorders>
-            <w:shd w:val="clear"/>
+            <w:shd w:val="clear" w:color="auto" w:fill="auto"/>
             <w:noWrap/>
             <w:tcMar>
               <w:top w:w="12" w:type="dxa"/>
@@ -2468,7 +2433,6 @@
                 <w:sz w:val="22"/>
                 <w:szCs w:val="22"/>
                 <w:u w:val="none"/>
-                <w:bdr w:val="none" w:color="auto" w:sz="0" w:space="0"/>
                 <w:lang w:val="en-US" w:eastAsia="zh-CN" w:bidi="ar"/>
               </w:rPr>
               <w:t>11%</w:t>
@@ -2478,7 +2442,7 @@
       </w:tr>
       <w:tr>
         <w:tblPrEx>
-          <w:shd w:val="clear"/>
+          <w:shd w:val="clear" w:color="auto" w:fill="auto"/>
           <w:tblCellMar>
             <w:top w:w="0" w:type="dxa"/>
             <w:left w:w="0" w:type="dxa"/>
@@ -2498,7 +2462,7 @@
               <w:bottom w:val="single" w:color="000000" w:sz="4" w:space="0"/>
               <w:right w:val="single" w:color="000000" w:sz="4" w:space="0"/>
             </w:tcBorders>
-            <w:shd w:val="clear"/>
+            <w:shd w:val="clear" w:color="auto" w:fill="auto"/>
             <w:noWrap/>
             <w:tcMar>
               <w:top w:w="12" w:type="dxa"/>
@@ -2533,7 +2497,6 @@
                 <w:sz w:val="22"/>
                 <w:szCs w:val="22"/>
                 <w:u w:val="none"/>
-                <w:bdr w:val="none" w:color="auto" w:sz="0" w:space="0"/>
                 <w:lang w:val="en-US" w:eastAsia="zh-CN" w:bidi="ar"/>
               </w:rPr>
               <w:t>6</w:t>
@@ -2549,7 +2512,7 @@
               <w:bottom w:val="single" w:color="000000" w:sz="4" w:space="0"/>
               <w:right w:val="single" w:color="000000" w:sz="4" w:space="0"/>
             </w:tcBorders>
-            <w:shd w:val="clear"/>
+            <w:shd w:val="clear" w:color="auto" w:fill="auto"/>
             <w:noWrap/>
             <w:tcMar>
               <w:top w:w="12" w:type="dxa"/>
@@ -2584,7 +2547,6 @@
                 <w:sz w:val="22"/>
                 <w:szCs w:val="22"/>
                 <w:u w:val="none"/>
-                <w:bdr w:val="none" w:color="auto" w:sz="0" w:space="0"/>
                 <w:lang w:val="en-US" w:eastAsia="zh-CN" w:bidi="ar"/>
               </w:rPr>
               <w:t>13.05</w:t>
@@ -2601,7 +2563,7 @@
               <w:bottom w:val="single" w:color="000000" w:sz="4" w:space="0"/>
               <w:right w:val="single" w:color="000000" w:sz="4" w:space="0"/>
             </w:tcBorders>
-            <w:shd w:val="clear"/>
+            <w:shd w:val="clear" w:color="auto" w:fill="auto"/>
             <w:noWrap/>
             <w:tcMar>
               <w:top w:w="12" w:type="dxa"/>
@@ -2636,7 +2598,6 @@
                 <w:sz w:val="22"/>
                 <w:szCs w:val="22"/>
                 <w:u w:val="none"/>
-                <w:bdr w:val="none" w:color="auto" w:sz="0" w:space="0"/>
                 <w:lang w:val="en-US" w:eastAsia="zh-CN" w:bidi="ar"/>
               </w:rPr>
               <w:t xml:space="preserve">2.48 </w:t>
@@ -2652,7 +2613,7 @@
               <w:bottom w:val="single" w:color="000000" w:sz="4" w:space="0"/>
               <w:right w:val="single" w:color="000000" w:sz="4" w:space="0"/>
             </w:tcBorders>
-            <w:shd w:val="clear"/>
+            <w:shd w:val="clear" w:color="auto" w:fill="auto"/>
             <w:noWrap/>
             <w:tcMar>
               <w:top w:w="12" w:type="dxa"/>
@@ -2687,7 +2648,6 @@
                 <w:sz w:val="22"/>
                 <w:szCs w:val="22"/>
                 <w:u w:val="none"/>
-                <w:bdr w:val="none" w:color="auto" w:sz="0" w:space="0"/>
                 <w:lang w:val="en-US" w:eastAsia="zh-CN" w:bidi="ar"/>
               </w:rPr>
               <w:t xml:space="preserve">2.87 </w:t>
@@ -2703,7 +2663,7 @@
               <w:bottom w:val="single" w:color="000000" w:sz="4" w:space="0"/>
               <w:right w:val="single" w:color="000000" w:sz="4" w:space="0"/>
             </w:tcBorders>
-            <w:shd w:val="clear"/>
+            <w:shd w:val="clear" w:color="auto" w:fill="auto"/>
             <w:noWrap/>
             <w:tcMar>
               <w:top w:w="12" w:type="dxa"/>
@@ -2738,7 +2698,6 @@
                 <w:sz w:val="22"/>
                 <w:szCs w:val="22"/>
                 <w:u w:val="none"/>
-                <w:bdr w:val="none" w:color="auto" w:sz="0" w:space="0"/>
                 <w:lang w:val="en-US" w:eastAsia="zh-CN" w:bidi="ar"/>
               </w:rPr>
               <w:t>0.39</w:t>
@@ -2754,7 +2713,7 @@
               <w:bottom w:val="single" w:color="000000" w:sz="4" w:space="0"/>
               <w:right w:val="single" w:color="000000" w:sz="4" w:space="0"/>
             </w:tcBorders>
-            <w:shd w:val="clear"/>
+            <w:shd w:val="clear" w:color="auto" w:fill="auto"/>
             <w:noWrap/>
             <w:tcMar>
               <w:top w:w="12" w:type="dxa"/>
@@ -2789,7 +2748,6 @@
                 <w:sz w:val="22"/>
                 <w:szCs w:val="22"/>
                 <w:u w:val="none"/>
-                <w:bdr w:val="none" w:color="auto" w:sz="0" w:space="0"/>
                 <w:lang w:val="en-US" w:eastAsia="zh-CN" w:bidi="ar"/>
               </w:rPr>
               <w:t>16%</w:t>
@@ -2799,7 +2757,6 @@
       </w:tr>
       <w:tr>
         <w:tblPrEx>
-          <w:shd w:val="clear"/>
           <w:tblCellMar>
             <w:top w:w="0" w:type="dxa"/>
             <w:left w:w="0" w:type="dxa"/>
@@ -2819,7 +2776,7 @@
               <w:bottom w:val="single" w:color="000000" w:sz="4" w:space="0"/>
               <w:right w:val="single" w:color="000000" w:sz="4" w:space="0"/>
             </w:tcBorders>
-            <w:shd w:val="clear"/>
+            <w:shd w:val="clear" w:color="auto" w:fill="auto"/>
             <w:noWrap/>
             <w:tcMar>
               <w:top w:w="12" w:type="dxa"/>
@@ -2871,7 +2828,7 @@
               <w:bottom w:val="single" w:color="000000" w:sz="4" w:space="0"/>
               <w:right w:val="single" w:color="000000" w:sz="4" w:space="0"/>
             </w:tcBorders>
-            <w:shd w:val="clear"/>
+            <w:shd w:val="clear" w:color="auto" w:fill="auto"/>
             <w:noWrap/>
             <w:tcMar>
               <w:top w:w="12" w:type="dxa"/>
@@ -2924,7 +2881,7 @@
               <w:bottom w:val="single" w:color="000000" w:sz="4" w:space="0"/>
               <w:right w:val="single" w:color="000000" w:sz="4" w:space="0"/>
             </w:tcBorders>
-            <w:shd w:val="clear"/>
+            <w:shd w:val="clear" w:color="auto" w:fill="auto"/>
             <w:noWrap/>
             <w:tcMar>
               <w:top w:w="12" w:type="dxa"/>
@@ -2976,7 +2933,7 @@
               <w:bottom w:val="single" w:color="000000" w:sz="4" w:space="0"/>
               <w:right w:val="single" w:color="000000" w:sz="4" w:space="0"/>
             </w:tcBorders>
-            <w:shd w:val="clear"/>
+            <w:shd w:val="clear" w:color="auto" w:fill="auto"/>
             <w:noWrap/>
             <w:tcMar>
               <w:top w:w="12" w:type="dxa"/>
@@ -3028,7 +2985,7 @@
               <w:bottom w:val="single" w:color="000000" w:sz="4" w:space="0"/>
               <w:right w:val="single" w:color="000000" w:sz="4" w:space="0"/>
             </w:tcBorders>
-            <w:shd w:val="clear"/>
+            <w:shd w:val="clear" w:color="auto" w:fill="auto"/>
             <w:noWrap/>
             <w:tcMar>
               <w:top w:w="12" w:type="dxa"/>
@@ -3080,7 +3037,7 @@
               <w:bottom w:val="single" w:color="000000" w:sz="4" w:space="0"/>
               <w:right w:val="single" w:color="000000" w:sz="4" w:space="0"/>
             </w:tcBorders>
-            <w:shd w:val="clear"/>
+            <w:shd w:val="clear" w:color="auto" w:fill="auto"/>
             <w:noWrap/>
             <w:tcMar>
               <w:top w:w="12" w:type="dxa"/>
@@ -3126,7 +3083,7 @@
       </w:tr>
       <w:tr>
         <w:tblPrEx>
-          <w:shd w:val="clear"/>
+          <w:shd w:val="clear" w:color="auto" w:fill="auto"/>
           <w:tblCellMar>
             <w:top w:w="0" w:type="dxa"/>
             <w:left w:w="0" w:type="dxa"/>
@@ -3146,7 +3103,7 @@
               <w:bottom w:val="single" w:color="000000" w:sz="4" w:space="0"/>
               <w:right w:val="single" w:color="000000" w:sz="4" w:space="0"/>
             </w:tcBorders>
-            <w:shd w:val="clear"/>
+            <w:shd w:val="clear" w:color="auto" w:fill="auto"/>
             <w:noWrap/>
             <w:tcMar>
               <w:top w:w="12" w:type="dxa"/>
@@ -3177,7 +3134,7 @@
               <w:bottom w:val="single" w:color="000000" w:sz="4" w:space="0"/>
               <w:right w:val="single" w:color="000000" w:sz="4" w:space="0"/>
             </w:tcBorders>
-            <w:shd w:val="clear"/>
+            <w:shd w:val="clear" w:color="auto" w:fill="auto"/>
             <w:noWrap/>
             <w:tcMar>
               <w:top w:w="12" w:type="dxa"/>
@@ -3209,7 +3166,7 @@
               <w:bottom w:val="single" w:color="000000" w:sz="4" w:space="0"/>
               <w:right w:val="single" w:color="000000" w:sz="4" w:space="0"/>
             </w:tcBorders>
-            <w:shd w:val="clear"/>
+            <w:shd w:val="clear" w:color="auto" w:fill="auto"/>
             <w:noWrap/>
             <w:tcMar>
               <w:top w:w="12" w:type="dxa"/>
@@ -3240,7 +3197,7 @@
               <w:bottom w:val="single" w:color="000000" w:sz="4" w:space="0"/>
               <w:right w:val="single" w:color="000000" w:sz="4" w:space="0"/>
             </w:tcBorders>
-            <w:shd w:val="clear"/>
+            <w:shd w:val="clear" w:color="auto" w:fill="auto"/>
             <w:noWrap/>
             <w:tcMar>
               <w:top w:w="12" w:type="dxa"/>
@@ -3271,7 +3228,7 @@
               <w:bottom w:val="single" w:color="000000" w:sz="4" w:space="0"/>
               <w:right w:val="single" w:color="000000" w:sz="4" w:space="0"/>
             </w:tcBorders>
-            <w:shd w:val="clear"/>
+            <w:shd w:val="clear" w:color="auto" w:fill="auto"/>
             <w:noWrap/>
             <w:tcMar>
               <w:top w:w="12" w:type="dxa"/>
@@ -3302,7 +3259,7 @@
               <w:bottom w:val="single" w:color="000000" w:sz="4" w:space="0"/>
               <w:right w:val="single" w:color="000000" w:sz="4" w:space="0"/>
             </w:tcBorders>
-            <w:shd w:val="clear"/>
+            <w:shd w:val="clear" w:color="auto" w:fill="auto"/>
             <w:noWrap/>
             <w:tcMar>
               <w:top w:w="12" w:type="dxa"/>
@@ -3452,6 +3409,7 @@
     <w:p>
       <w:pPr>
         <w:numPr>
+          <w:ilvl w:val="0"/>
           <w:numId w:val="0"/>
         </w:numPr>
         <w:ind w:leftChars="0"/>
@@ -3464,6 +3422,7 @@
     <w:p>
       <w:pPr>
         <w:numPr>
+          <w:ilvl w:val="0"/>
           <w:numId w:val="0"/>
         </w:numPr>
         <w:ind w:leftChars="0"/>
@@ -3539,8 +3498,6 @@
         </w:rPr>
         <w:t xml:space="preserve">Li-ion can be discharged to 1.5C ie., 3.25*1.5=4.875A /cell since 4P is used max discharge can be 4.875*4=19.5A continuous current. Further increase in current will result in drastically reduced voltage levels. </w:t>
       </w:r>
-      <w:bookmarkStart w:id="0" w:name="_GoBack"/>
-      <w:bookmarkEnd w:id="0"/>
     </w:p>
     <w:p>
       <w:pPr>
@@ -3579,6 +3536,891 @@
           <w:lang w:val="en-IN"/>
         </w:rPr>
         <w:t>Detailed tabulation of readings are available in excel document :mod_load_test 1.1</w:t>
+      </w:r>
+    </w:p>
+    <w:p>
+      <w:pPr>
+        <w:rPr>
+          <w:rFonts w:hint="default"/>
+          <w:lang w:val="en-IN"/>
+        </w:rPr>
+      </w:pPr>
+    </w:p>
+    <w:p>
+      <w:pPr>
+        <w:rPr>
+          <w:rFonts w:hint="default"/>
+          <w:b/>
+          <w:bCs/>
+          <w:lang w:val="en-IN"/>
+        </w:rPr>
+      </w:pPr>
+      <w:r>
+        <w:rPr>
+          <w:rFonts w:hint="default"/>
+          <w:b/>
+          <w:bCs/>
+          <w:lang w:val="en-IN"/>
+        </w:rPr>
+        <w:t>Comparison of Li-po with Li-ion</w:t>
+      </w:r>
+    </w:p>
+    <w:p>
+      <w:pPr>
+        <w:rPr>
+          <w:rFonts w:hint="default"/>
+          <w:lang w:val="en-IN"/>
+        </w:rPr>
+      </w:pPr>
+      <w:r>
+        <w:rPr>
+          <w:rFonts w:hint="default"/>
+          <w:lang w:val="en-IN"/>
+        </w:rPr>
+        <w:t>Li-po battery (3S 3000mah 30C) was able to meet the demand of the load when increased from no load to full load.</w:t>
+      </w:r>
+    </w:p>
+    <w:p>
+      <w:pPr>
+        <w:rPr>
+          <w:rFonts w:hint="default"/>
+          <w:lang w:val="en-IN"/>
+        </w:rPr>
+      </w:pPr>
+      <w:r>
+        <w:rPr>
+          <w:rFonts w:hint="default"/>
+          <w:lang w:val="en-IN"/>
+        </w:rPr>
+        <w:t>The characteristics was a smooth curve on increasing and decreasing the load.</w:t>
+      </w:r>
+    </w:p>
+    <w:p>
+      <w:pPr>
+        <w:rPr>
+          <w:rFonts w:hint="default"/>
+          <w:lang w:val="en-IN"/>
+        </w:rPr>
+      </w:pPr>
+      <w:r>
+        <w:rPr>
+          <w:rFonts w:hint="default"/>
+          <w:lang w:val="en-IN"/>
+        </w:rPr>
+        <w:t>Li-ion on the other hand was unable to meet the peak demands due to limitations in the internal resistance of the battery which increases the resistive drop on increased current and thereby decreasing the cell voltage below the threshold limit set by the BMS and hence spiking of current occurs.</w:t>
+      </w:r>
+    </w:p>
+    <w:p>
+      <w:pPr>
+        <w:rPr>
+          <w:rFonts w:hint="default"/>
+          <w:lang w:val="en-IN"/>
+        </w:rPr>
+      </w:pPr>
+      <w:r>
+        <w:rPr>
+          <w:rFonts w:hint="default"/>
+          <w:lang w:val="en-IN"/>
+        </w:rPr>
+        <w:t xml:space="preserve">Detailed tabulation of readings are available in excel document :mod_load_test </w:t>
+      </w:r>
+      <w:r>
+        <w:rPr>
+          <w:rFonts w:hint="default"/>
+          <w:lang w:val="en-US"/>
+        </w:rPr>
+        <w:t>2</w:t>
+      </w:r>
+      <w:r>
+        <w:rPr>
+          <w:rFonts w:hint="default"/>
+          <w:lang w:val="en-IN"/>
+        </w:rPr>
+        <w:t>.1</w:t>
+      </w:r>
+    </w:p>
+    <w:p>
+      <w:pPr>
+        <w:rPr>
+          <w:rFonts w:hint="default"/>
+          <w:lang w:val="en-IN"/>
+        </w:rPr>
+      </w:pPr>
+    </w:p>
+    <w:p>
+      <w:pPr>
+        <w:rPr>
+          <w:rFonts w:hint="default"/>
+          <w:lang w:val="en-IN"/>
+        </w:rPr>
+      </w:pPr>
+    </w:p>
+    <w:p>
+      <w:pPr>
+        <w:rPr>
+          <w:rFonts w:hint="default"/>
+          <w:b/>
+          <w:bCs/>
+          <w:lang w:val="en-IN"/>
+        </w:rPr>
+      </w:pPr>
+      <w:r>
+        <w:rPr>
+          <w:rFonts w:hint="default"/>
+          <w:b/>
+          <w:bCs/>
+          <w:lang w:val="en-IN"/>
+        </w:rPr>
+        <w:t>Capacity test: Discharge on constant load</w:t>
+      </w:r>
+    </w:p>
+    <w:p>
+      <w:pPr>
+        <w:rPr>
+          <w:rFonts w:hint="default"/>
+          <w:lang w:val="en-US"/>
+        </w:rPr>
+      </w:pPr>
+      <w:r>
+        <w:rPr>
+          <w:rFonts w:hint="default"/>
+          <w:lang w:val="en-US"/>
+        </w:rPr>
+        <w:t>The battery discharge was tested against a constant load for about 4hrs with a constant current load of 0.6A (discharged using a discharger unit -limitation in max current drawn).</w:t>
+      </w:r>
+    </w:p>
+    <w:p>
+      <w:pPr>
+        <w:rPr>
+          <w:rFonts w:hint="default"/>
+          <w:lang w:val="en-US"/>
+        </w:rPr>
+      </w:pPr>
+      <w:r>
+        <w:rPr>
+          <w:rFonts w:hint="default"/>
+          <w:lang w:val="en-US"/>
+        </w:rPr>
+        <w:t xml:space="preserve">The voltage dropped steadily at a constant rate. </w:t>
+      </w:r>
+    </w:p>
+    <w:p>
+      <w:pPr>
+        <w:rPr>
+          <w:rFonts w:hint="default"/>
+          <w:lang w:val="en-US"/>
+        </w:rPr>
+      </w:pPr>
+    </w:p>
+    <w:p>
+      <w:pPr>
+        <w:rPr>
+          <w:rFonts w:hint="default"/>
+          <w:lang w:val="en-US"/>
+        </w:rPr>
+      </w:pPr>
+      <w:r>
+        <w:rPr>
+          <w:rFonts w:hint="default"/>
+          <w:lang w:val="en-US"/>
+        </w:rPr>
+        <w:t>Calculation for capacity:-</w:t>
+      </w:r>
+    </w:p>
+    <w:p>
+      <w:pPr>
+        <w:rPr>
+          <w:rFonts w:hint="default"/>
+          <w:lang w:val="en-US"/>
+        </w:rPr>
+      </w:pPr>
+      <w:r>
+        <w:rPr>
+          <w:rFonts w:hint="default"/>
+          <w:lang w:val="en-US"/>
+        </w:rPr>
+        <w:t xml:space="preserve">Initial battery voltage: 15.495V </w:t>
+      </w:r>
+      <w:r>
+        <w:rPr>
+          <w:rFonts w:hint="default"/>
+          <w:lang w:val="en-US"/>
+        </w:rPr>
+        <w:tab/>
+        <w:t/>
+      </w:r>
+      <w:r>
+        <w:rPr>
+          <w:rFonts w:hint="default"/>
+          <w:lang w:val="en-US"/>
+        </w:rPr>
+        <w:tab/>
+        <w:t/>
+      </w:r>
+      <w:r>
+        <w:rPr>
+          <w:rFonts w:hint="default"/>
+          <w:lang w:val="en-US"/>
+        </w:rPr>
+        <w:tab/>
+        <w:t/>
+      </w:r>
+      <w:r>
+        <w:rPr>
+          <w:rFonts w:hint="default"/>
+          <w:lang w:val="en-US"/>
+        </w:rPr>
+        <w:tab/>
+        <w:t/>
+      </w:r>
+      <w:r>
+        <w:rPr>
+          <w:rFonts w:hint="default"/>
+          <w:lang w:val="en-US"/>
+        </w:rPr>
+        <w:tab/>
+        <w:t/>
+      </w:r>
+      <w:r>
+        <w:rPr>
+          <w:rFonts w:hint="default"/>
+          <w:lang w:val="en-US"/>
+        </w:rPr>
+        <w:tab/>
+        <w:t/>
+      </w:r>
+      <w:r>
+        <w:rPr>
+          <w:rFonts w:hint="default"/>
+          <w:lang w:val="en-US"/>
+        </w:rPr>
+        <w:tab/>
+        <w:t/>
+      </w:r>
+      <w:r>
+        <w:rPr>
+          <w:rFonts w:hint="default"/>
+          <w:lang w:val="en-US"/>
+        </w:rPr>
+        <w:tab/>
+        <w:t/>
+      </w:r>
+      <w:r>
+        <w:rPr>
+          <w:rFonts w:hint="default"/>
+          <w:lang w:val="en-US"/>
+        </w:rPr>
+        <w:tab/>
+        <w:t/>
+      </w:r>
+      <w:r>
+        <w:rPr>
+          <w:rFonts w:hint="default"/>
+          <w:lang w:val="en-US"/>
+        </w:rPr>
+        <w:tab/>
+        <w:t>…(C)</w:t>
+      </w:r>
+    </w:p>
+    <w:p>
+      <w:pPr>
+        <w:rPr>
+          <w:rFonts w:hint="default"/>
+          <w:lang w:val="en-US"/>
+        </w:rPr>
+      </w:pPr>
+      <w:r>
+        <w:rPr>
+          <w:rFonts w:hint="default"/>
+          <w:lang w:val="en-US"/>
+        </w:rPr>
+        <w:t xml:space="preserve">The slope of the line was estimated to be around  -0.062mv /s </w:t>
+      </w:r>
+      <w:r>
+        <w:rPr>
+          <w:rFonts w:hint="default"/>
+          <w:lang w:val="en-US"/>
+        </w:rPr>
+        <w:tab/>
+        <w:t/>
+      </w:r>
+      <w:r>
+        <w:rPr>
+          <w:rFonts w:hint="default"/>
+          <w:lang w:val="en-US"/>
+        </w:rPr>
+        <w:tab/>
+        <w:t/>
+      </w:r>
+      <w:r>
+        <w:rPr>
+          <w:rFonts w:hint="default"/>
+          <w:lang w:val="en-US"/>
+        </w:rPr>
+        <w:tab/>
+        <w:t/>
+      </w:r>
+      <w:r>
+        <w:rPr>
+          <w:rFonts w:hint="default"/>
+          <w:lang w:val="en-US"/>
+        </w:rPr>
+        <w:tab/>
+        <w:t>…(M)</w:t>
+      </w:r>
+    </w:p>
+    <w:p>
+      <w:pPr>
+        <w:rPr>
+          <w:rFonts w:hint="default"/>
+          <w:lang w:val="en-US"/>
+        </w:rPr>
+      </w:pPr>
+      <w:r>
+        <w:rPr>
+          <w:rFonts w:hint="default"/>
+          <w:lang w:val="en-US"/>
+        </w:rPr>
+        <w:t>Cut-off voltage considered: 12v (assuming voltage drop is linear till cut off voltage)</w:t>
+      </w:r>
+      <w:r>
+        <w:rPr>
+          <w:rFonts w:hint="default"/>
+          <w:lang w:val="en-US"/>
+        </w:rPr>
+        <w:tab/>
+        <w:t>…(Y)</w:t>
+      </w:r>
+    </w:p>
+    <w:p>
+      <w:pPr>
+        <w:rPr>
+          <w:rFonts w:hint="default"/>
+          <w:lang w:val="en-US"/>
+        </w:rPr>
+      </w:pPr>
+    </w:p>
+    <w:p>
+      <w:pPr>
+        <w:rPr>
+          <w:rFonts w:hint="default"/>
+          <w:lang w:val="en-US"/>
+        </w:rPr>
+      </w:pPr>
+      <w:r>
+        <w:rPr>
+          <w:rFonts w:hint="default"/>
+          <w:lang w:val="en-US"/>
+        </w:rPr>
+        <w:t>Equation of slope of the line</w:t>
+      </w:r>
+    </w:p>
+    <w:p>
+      <w:pPr>
+        <w:ind w:firstLine="420" w:firstLineChars="0"/>
+        <w:rPr>
+          <w:rFonts w:hint="default"/>
+          <w:lang w:val="en-US"/>
+        </w:rPr>
+      </w:pPr>
+      <w:r>
+        <w:rPr>
+          <w:rFonts w:hint="default"/>
+          <w:lang w:val="en-US"/>
+        </w:rPr>
+        <w:t>Y=MX+C</w:t>
+      </w:r>
+    </w:p>
+    <w:p>
+      <w:pPr>
+        <w:ind w:firstLine="420" w:firstLineChars="0"/>
+        <w:rPr>
+          <w:rFonts w:hint="default"/>
+          <w:lang w:val="en-US"/>
+        </w:rPr>
+      </w:pPr>
+      <w:r>
+        <w:rPr>
+          <w:rFonts w:hint="default"/>
+          <w:lang w:val="en-US"/>
+        </w:rPr>
+        <w:t>=&gt; 12 = -0.000062 *X +15.495</w:t>
+      </w:r>
+    </w:p>
+    <w:p>
+      <w:pPr>
+        <w:ind w:firstLine="420" w:firstLineChars="0"/>
+        <w:rPr>
+          <w:rFonts w:hint="default"/>
+          <w:lang w:val="en-US"/>
+        </w:rPr>
+      </w:pPr>
+      <w:r>
+        <w:rPr>
+          <w:rFonts w:hint="default"/>
+          <w:lang w:val="en-US"/>
+        </w:rPr>
+        <w:t>=&gt; X = 56181 s</w:t>
+      </w:r>
+    </w:p>
+    <w:p>
+      <w:pPr>
+        <w:ind w:firstLine="420" w:firstLineChars="0"/>
+        <w:rPr>
+          <w:rFonts w:hint="default"/>
+          <w:lang w:val="en-US"/>
+        </w:rPr>
+      </w:pPr>
+      <w:r>
+        <w:rPr>
+          <w:rFonts w:hint="default"/>
+          <w:lang w:val="en-US"/>
+        </w:rPr>
+        <w:t>=&gt; X = 15.6 hrs</w:t>
+      </w:r>
+      <w:r>
+        <w:rPr>
+          <w:rFonts w:hint="default"/>
+          <w:lang w:val="en-US"/>
+        </w:rPr>
+        <w:tab/>
+        <w:t/>
+      </w:r>
+      <w:r>
+        <w:rPr>
+          <w:rFonts w:hint="default"/>
+          <w:lang w:val="en-US"/>
+        </w:rPr>
+        <w:tab/>
+        <w:t/>
+      </w:r>
+      <w:r>
+        <w:rPr>
+          <w:rFonts w:hint="default"/>
+          <w:lang w:val="en-US"/>
+        </w:rPr>
+        <w:tab/>
+        <w:t/>
+      </w:r>
+      <w:r>
+        <w:rPr>
+          <w:rFonts w:hint="default"/>
+          <w:lang w:val="en-US"/>
+        </w:rPr>
+        <w:tab/>
+        <w:t/>
+      </w:r>
+      <w:r>
+        <w:rPr>
+          <w:rFonts w:hint="default"/>
+          <w:lang w:val="en-US"/>
+        </w:rPr>
+        <w:tab/>
+        <w:t/>
+      </w:r>
+      <w:r>
+        <w:rPr>
+          <w:rFonts w:hint="default"/>
+          <w:lang w:val="en-US"/>
+        </w:rPr>
+        <w:tab/>
+        <w:t/>
+      </w:r>
+      <w:r>
+        <w:rPr>
+          <w:rFonts w:hint="default"/>
+          <w:lang w:val="en-US"/>
+        </w:rPr>
+        <w:tab/>
+        <w:t/>
+      </w:r>
+      <w:r>
+        <w:rPr>
+          <w:rFonts w:hint="default"/>
+          <w:lang w:val="en-US"/>
+        </w:rPr>
+        <w:tab/>
+        <w:t/>
+      </w:r>
+      <w:r>
+        <w:rPr>
+          <w:rFonts w:hint="default"/>
+          <w:lang w:val="en-US"/>
+        </w:rPr>
+        <w:tab/>
+        <w:t/>
+      </w:r>
+      <w:r>
+        <w:rPr>
+          <w:rFonts w:hint="default"/>
+          <w:lang w:val="en-US"/>
+        </w:rPr>
+        <w:tab/>
+        <w:t/>
+      </w:r>
+      <w:r>
+        <w:rPr>
+          <w:rFonts w:hint="default"/>
+          <w:lang w:val="en-US"/>
+        </w:rPr>
+        <w:tab/>
+        <w:t/>
+      </w:r>
+      <w:r>
+        <w:rPr>
+          <w:rFonts w:hint="default"/>
+          <w:lang w:val="en-US"/>
+        </w:rPr>
+        <w:tab/>
+        <w:t/>
+      </w:r>
+      <w:r>
+        <w:rPr>
+          <w:rFonts w:hint="default"/>
+          <w:lang w:val="en-US"/>
+        </w:rPr>
+        <w:tab/>
+        <w:t>…(1)</w:t>
+      </w:r>
+    </w:p>
+    <w:p>
+      <w:pPr>
+        <w:rPr>
+          <w:rFonts w:hint="default"/>
+          <w:lang w:val="en-US"/>
+        </w:rPr>
+      </w:pPr>
+      <w:r>
+        <w:rPr>
+          <w:rFonts w:hint="default"/>
+          <w:lang w:val="en-US"/>
+        </w:rPr>
+        <w:t>Since the constant current=0.62A</w:t>
+      </w:r>
+      <w:r>
+        <w:rPr>
+          <w:rFonts w:hint="default"/>
+          <w:lang w:val="en-US"/>
+        </w:rPr>
+        <w:tab/>
+        <w:t/>
+      </w:r>
+      <w:r>
+        <w:rPr>
+          <w:rFonts w:hint="default"/>
+          <w:lang w:val="en-US"/>
+        </w:rPr>
+        <w:tab/>
+        <w:t/>
+      </w:r>
+      <w:r>
+        <w:rPr>
+          <w:rFonts w:hint="default"/>
+          <w:lang w:val="en-US"/>
+        </w:rPr>
+        <w:tab/>
+        <w:t/>
+      </w:r>
+      <w:r>
+        <w:rPr>
+          <w:rFonts w:hint="default"/>
+          <w:lang w:val="en-US"/>
+        </w:rPr>
+        <w:tab/>
+        <w:t/>
+      </w:r>
+      <w:r>
+        <w:rPr>
+          <w:rFonts w:hint="default"/>
+          <w:lang w:val="en-US"/>
+        </w:rPr>
+        <w:tab/>
+        <w:t/>
+      </w:r>
+      <w:r>
+        <w:rPr>
+          <w:rFonts w:hint="default"/>
+          <w:lang w:val="en-US"/>
+        </w:rPr>
+        <w:tab/>
+        <w:t/>
+      </w:r>
+      <w:r>
+        <w:rPr>
+          <w:rFonts w:hint="default"/>
+          <w:lang w:val="en-US"/>
+        </w:rPr>
+        <w:tab/>
+        <w:t/>
+      </w:r>
+      <w:r>
+        <w:rPr>
+          <w:rFonts w:hint="default"/>
+          <w:lang w:val="en-US"/>
+        </w:rPr>
+        <w:tab/>
+        <w:t/>
+      </w:r>
+      <w:r>
+        <w:rPr>
+          <w:rFonts w:hint="default"/>
+          <w:lang w:val="en-US"/>
+        </w:rPr>
+        <w:tab/>
+        <w:t/>
+      </w:r>
+      <w:r>
+        <w:rPr>
+          <w:rFonts w:hint="default"/>
+          <w:lang w:val="en-US"/>
+        </w:rPr>
+        <w:tab/>
+        <w:t>…(2)</w:t>
+      </w:r>
+    </w:p>
+    <w:p>
+      <w:pPr>
+        <w:rPr>
+          <w:rFonts w:hint="default"/>
+          <w:lang w:val="en-US"/>
+        </w:rPr>
+      </w:pPr>
+      <w:r>
+        <w:rPr>
+          <w:rFonts w:hint="default"/>
+          <w:lang w:val="en-US"/>
+        </w:rPr>
+        <w:t>Approximate capacity discharged =</w:t>
+      </w:r>
+      <w:r>
+        <w:rPr>
+          <w:rFonts w:hint="default"/>
+          <w:lang w:val="en-US"/>
+        </w:rPr>
+        <w:tab/>
+        <w:t xml:space="preserve">(1) * (2) </w:t>
+      </w:r>
+    </w:p>
+    <w:p>
+      <w:pPr>
+        <w:ind w:left="2100" w:leftChars="0" w:firstLine="420" w:firstLineChars="0"/>
+        <w:rPr>
+          <w:rFonts w:hint="default"/>
+          <w:lang w:val="en-US"/>
+        </w:rPr>
+      </w:pPr>
+      <w:r>
+        <w:rPr>
+          <w:rFonts w:hint="default"/>
+          <w:lang w:val="en-US"/>
+        </w:rPr>
+        <w:t xml:space="preserve">  =</w:t>
+      </w:r>
+      <w:r>
+        <w:rPr>
+          <w:rFonts w:hint="default"/>
+          <w:lang w:val="en-US"/>
+        </w:rPr>
+        <w:tab/>
+        <w:t>15.6*0.62  = 9.675Ah</w:t>
+      </w:r>
+    </w:p>
+    <w:p>
+      <w:pPr>
+        <w:rPr>
+          <w:rFonts w:hint="default"/>
+          <w:lang w:val="en-US"/>
+        </w:rPr>
+      </w:pPr>
+    </w:p>
+    <w:p>
+      <w:pPr>
+        <w:rPr>
+          <w:rFonts w:hint="default"/>
+          <w:lang w:val="en-US"/>
+        </w:rPr>
+      </w:pPr>
+      <w:r>
+        <w:rPr>
+          <w:rFonts w:hint="default"/>
+          <w:lang w:val="en-US"/>
+        </w:rPr>
+        <w:t>The same curve when extrapolated to initial voltage of 16.8V will further add a capacity of 3.613Ah</w:t>
+      </w:r>
+    </w:p>
+    <w:p>
+      <w:pPr>
+        <w:rPr>
+          <w:rFonts w:hint="default"/>
+          <w:lang w:val="en-US"/>
+        </w:rPr>
+      </w:pPr>
+      <w:r>
+        <w:rPr>
+          <w:rFonts w:hint="default"/>
+          <w:lang w:val="en-US"/>
+        </w:rPr>
+        <w:t xml:space="preserve">Adding to a total of 13.3Ah which is considerable amount when compared with the theoretical value of 13.7Ah.  </w:t>
+      </w:r>
+    </w:p>
+    <w:p>
+      <w:pPr>
+        <w:rPr>
+          <w:rFonts w:hint="default"/>
+          <w:lang w:val="en-US"/>
+        </w:rPr>
+      </w:pPr>
+    </w:p>
+    <w:p>
+      <w:pPr>
+        <w:rPr>
+          <w:rFonts w:hint="default"/>
+          <w:lang w:val="en-IN"/>
+        </w:rPr>
+      </w:pPr>
+      <w:r>
+        <w:rPr>
+          <w:rFonts w:hint="default"/>
+          <w:lang w:val="en-IN"/>
+        </w:rPr>
+        <w:t xml:space="preserve">Detailed tabulation of readings are available in excel document :mod_load_test </w:t>
+      </w:r>
+      <w:r>
+        <w:rPr>
+          <w:rFonts w:hint="default"/>
+          <w:lang w:val="en-US"/>
+        </w:rPr>
+        <w:t>3</w:t>
+      </w:r>
+      <w:r>
+        <w:rPr>
+          <w:rFonts w:hint="default"/>
+          <w:lang w:val="en-IN"/>
+        </w:rPr>
+        <w:t>.1</w:t>
+      </w:r>
+    </w:p>
+    <w:p>
+      <w:pPr>
+        <w:rPr>
+          <w:rFonts w:hint="default"/>
+          <w:lang w:val="en-US"/>
+        </w:rPr>
+      </w:pPr>
+    </w:p>
+    <w:p>
+      <w:pPr>
+        <w:rPr>
+          <w:rFonts w:hint="default"/>
+          <w:lang w:val="en-US"/>
+        </w:rPr>
+      </w:pPr>
+    </w:p>
+    <w:p>
+      <w:pPr>
+        <w:rPr>
+          <w:rFonts w:hint="default"/>
+          <w:lang w:val="en-US"/>
+        </w:rPr>
+      </w:pPr>
+    </w:p>
+    <w:p>
+      <w:pPr>
+        <w:rPr>
+          <w:rFonts w:hint="default"/>
+          <w:lang w:val="en-US"/>
+        </w:rPr>
+      </w:pPr>
+    </w:p>
+    <w:p>
+      <w:pPr>
+        <w:rPr>
+          <w:rFonts w:hint="default"/>
+          <w:lang w:val="en-US"/>
+        </w:rPr>
+      </w:pPr>
+    </w:p>
+    <w:p>
+      <w:pPr>
+        <w:rPr>
+          <w:rFonts w:hint="default"/>
+          <w:lang w:val="en-US"/>
+        </w:rPr>
+      </w:pPr>
+    </w:p>
+    <w:p>
+      <w:pPr>
+        <w:rPr>
+          <w:rFonts w:hint="default"/>
+          <w:lang w:val="en-US"/>
+        </w:rPr>
+      </w:pPr>
+    </w:p>
+    <w:p>
+      <w:pPr>
+        <w:rPr>
+          <w:rFonts w:hint="default"/>
+          <w:lang w:val="en-US"/>
+        </w:rPr>
+      </w:pPr>
+      <w:r>
+        <w:rPr>
+          <w:rFonts w:hint="default"/>
+          <w:lang w:val="en-US"/>
+        </w:rPr>
+        <w:drawing>
+          <wp:inline distT="0" distB="0" distL="114300" distR="114300">
+            <wp:extent cx="5271770" cy="2954655"/>
+            <wp:effectExtent l="0" t="0" r="1270" b="1905"/>
+            <wp:docPr id="1" name="Picture 1" descr="Baterry_discharge"/>
+            <wp:cNvGraphicFramePr>
+              <a:graphicFrameLocks xmlns:a="http://schemas.openxmlformats.org/drawingml/2006/main" noChangeAspect="1"/>
+            </wp:cNvGraphicFramePr>
+            <a:graphic xmlns:a="http://schemas.openxmlformats.org/drawingml/2006/main">
+              <a:graphicData uri="http://schemas.openxmlformats.org/drawingml/2006/picture">
+                <pic:pic xmlns:pic="http://schemas.openxmlformats.org/drawingml/2006/picture">
+                  <pic:nvPicPr>
+                    <pic:cNvPr id="1" name="Picture 1" descr="Baterry_discharge"/>
+                    <pic:cNvPicPr>
+                      <a:picLocks noChangeAspect="1"/>
+                    </pic:cNvPicPr>
+                  </pic:nvPicPr>
+                  <pic:blipFill>
+                    <a:blip r:embed="rId4"/>
+                    <a:stretch>
+                      <a:fillRect/>
+                    </a:stretch>
+                  </pic:blipFill>
+                  <pic:spPr>
+                    <a:xfrm>
+                      <a:off x="0" y="0"/>
+                      <a:ext cx="5271770" cy="2954655"/>
+                    </a:xfrm>
+                    <a:prstGeom prst="rect">
+                      <a:avLst/>
+                    </a:prstGeom>
+                  </pic:spPr>
+                </pic:pic>
+              </a:graphicData>
+            </a:graphic>
+          </wp:inline>
+        </w:drawing>
+      </w:r>
+    </w:p>
+    <w:p>
+      <w:pPr>
+        <w:jc w:val="center"/>
+        <w:rPr>
+          <w:rFonts w:hint="default"/>
+          <w:lang w:val="en-US"/>
+        </w:rPr>
+      </w:pPr>
+      <w:r>
+        <w:rPr>
+          <w:rFonts w:hint="default"/>
+          <w:lang w:val="en-US"/>
+        </w:rPr>
+        <w:t>Fig 1.1 Circuit diagram representing the components connected to the ADS1115 and Arduino Uno</w:t>
       </w:r>
     </w:p>
     <w:sectPr>

</xml_diff>